<commit_message>
Fix code fence parsing and block element wrapping
- Fix inline code fence closing (closing \\\ on same line as code)
- Add _wrap_content() helper to avoid wrapping <pre> in <p> tags
- Update ordering, categorization, matching items to use smart wrapping
- Fixes issues with Canvas rendering code blocks properly
</commit_message>
<xml_diff>
--- a/Finished_Exports/Chapter_8_-_While_Loops__Lesson_2_/Chapter_8_-_While_Loops_(Lesson_2).docx
+++ b/Finished_Exports/Chapter_8_-_While_Loops__Lesson_2_/Chapter_8_-_While_Loops_(Lesson_2).docx
@@ -40,7 +40,7 @@
           <w:rFonts w:ascii="Calibri" w:hAnsi="Calibri"/>
           <w:sz w:val="22"/>
         </w:rPr>
-        <w:t>A. Running a set number of times</w:t>
+        <w:t>A. Printing numbers one time</w:t>
       </w:r>
     </w:p>
     <w:p>
@@ -66,7 +66,7 @@
           <w:rFonts w:ascii="Calibri" w:hAnsi="Calibri"/>
           <w:sz w:val="22"/>
         </w:rPr>
-        <w:t>C. Looping through characters in a string</w:t>
+        <w:t>C. Running a set number of times</w:t>
       </w:r>
     </w:p>
     <w:p>
@@ -79,7 +79,7 @@
           <w:rFonts w:ascii="Calibri" w:hAnsi="Calibri"/>
           <w:sz w:val="22"/>
         </w:rPr>
-        <w:t>D. Printing numbers one time</w:t>
+        <w:t>D. Looping through characters in a string</w:t>
       </w:r>
     </w:p>
     <w:p/>
@@ -105,7 +105,7 @@
           <w:rFonts w:ascii="Calibri" w:hAnsi="Calibri"/>
           <w:sz w:val="22"/>
         </w:rPr>
-        <w:t>A. ```python\nwhile x &lt; 10:\n    x += 1```</w:t>
+        <w:t>A. ```python\nwhile True:\n    break```</w:t>
       </w:r>
     </w:p>
     <w:p>
@@ -118,7 +118,7 @@
           <w:rFonts w:ascii="Calibri" w:hAnsi="Calibri"/>
           <w:sz w:val="22"/>
         </w:rPr>
-        <w:t>B. ```python\nwhile True:\n    break```</w:t>
+        <w:t>B. ```python\nwhile x &lt; 0:\n    print(x)```</w:t>
       </w:r>
     </w:p>
     <w:p>
@@ -131,7 +131,7 @@
           <w:rFonts w:ascii="Calibri" w:hAnsi="Calibri"/>
           <w:sz w:val="22"/>
         </w:rPr>
-        <w:t>C. ```python\nwhile x != 5:\n    x = 5```</w:t>
+        <w:t>C. ```python\nwhile x &lt; 10:\n    x += 1```</w:t>
       </w:r>
     </w:p>
     <w:p>
@@ -144,7 +144,7 @@
           <w:rFonts w:ascii="Calibri" w:hAnsi="Calibri"/>
           <w:sz w:val="22"/>
         </w:rPr>
-        <w:t>D. ```python\nwhile x &lt; 0:\n    print(x)```</w:t>
+        <w:t>D. ```python\nwhile x != 5:\n    x = 5```</w:t>
       </w:r>
     </w:p>
     <w:p/>
@@ -196,7 +196,7 @@
           <w:rFonts w:ascii="Calibri" w:hAnsi="Calibri"/>
           <w:sz w:val="22"/>
         </w:rPr>
-        <w:t>A. print() must be moved</w:t>
+        <w:t>A. The operator should be ==</w:t>
       </w:r>
     </w:p>
     <w:p>
@@ -209,7 +209,7 @@
           <w:rFonts w:ascii="Calibri" w:hAnsi="Calibri"/>
           <w:sz w:val="22"/>
         </w:rPr>
-        <w:t>B. The operator should be ==</w:t>
+        <w:t>B. A break is required</w:t>
       </w:r>
     </w:p>
     <w:p>
@@ -222,7 +222,7 @@
           <w:rFonts w:ascii="Calibri" w:hAnsi="Calibri"/>
           <w:sz w:val="22"/>
         </w:rPr>
-        <w:t>C. p is never updated</w:t>
+        <w:t>C. print() must be moved</w:t>
       </w:r>
     </w:p>
     <w:p>
@@ -235,7 +235,7 @@
           <w:rFonts w:ascii="Calibri" w:hAnsi="Calibri"/>
           <w:sz w:val="22"/>
         </w:rPr>
-        <w:t>D. A break is required</w:t>
+        <w:t>D. p is never updated</w:t>
       </w:r>
     </w:p>
     <w:p/>
@@ -326,7 +326,7 @@
           <w:rFonts w:ascii="Calibri" w:hAnsi="Calibri"/>
           <w:sz w:val="22"/>
         </w:rPr>
-        <w:t>A. It runs once per outer iteration</w:t>
+        <w:t>A. It completes all its iterations each time</w:t>
       </w:r>
     </w:p>
     <w:p>
@@ -339,7 +339,7 @@
           <w:rFonts w:ascii="Calibri" w:hAnsi="Calibri"/>
           <w:sz w:val="22"/>
         </w:rPr>
-        <w:t>B. It completes all its iterations each time</w:t>
+        <w:t>B. It runs only when the outer loop ends</w:t>
       </w:r>
     </w:p>
     <w:p>
@@ -352,7 +352,7 @@
           <w:rFonts w:ascii="Calibri" w:hAnsi="Calibri"/>
           <w:sz w:val="22"/>
         </w:rPr>
-        <w:t>C. It always runs the same number of times as the outer loop</w:t>
+        <w:t>C. It runs once per outer iteration</w:t>
       </w:r>
     </w:p>
     <w:p>
@@ -365,7 +365,7 @@
           <w:rFonts w:ascii="Calibri" w:hAnsi="Calibri"/>
           <w:sz w:val="22"/>
         </w:rPr>
-        <w:t>D. It runs only when the outer loop ends</w:t>
+        <w:t>D. It always runs the same number of times as the outer loop</w:t>
       </w:r>
     </w:p>
     <w:p/>
@@ -391,7 +391,7 @@
           <w:rFonts w:ascii="Calibri" w:hAnsi="Calibri"/>
           <w:sz w:val="22"/>
         </w:rPr>
-        <w:t>A. count is not incremented</w:t>
+        <w:t>A. The operator should be &gt;</w:t>
       </w:r>
     </w:p>
     <w:p>
@@ -404,7 +404,7 @@
           <w:rFonts w:ascii="Calibri" w:hAnsi="Calibri"/>
           <w:sz w:val="22"/>
         </w:rPr>
-        <w:t>B. The operator should be &gt;</w:t>
+        <w:t>B. print() stops the loop</w:t>
       </w:r>
     </w:p>
     <w:p>
@@ -417,7 +417,7 @@
           <w:rFonts w:ascii="Calibri" w:hAnsi="Calibri"/>
           <w:sz w:val="22"/>
         </w:rPr>
-        <w:t>C. print() stops the loop</w:t>
+        <w:t>C. count is not incremented</w:t>
       </w:r>
     </w:p>
     <w:p>
@@ -543,7 +543,7 @@
           <w:rFonts w:ascii="Calibri" w:hAnsi="Calibri"/>
           <w:sz w:val="22"/>
         </w:rPr>
-        <w:t>A. Add x -= 1</w:t>
+        <w:t>A. Flip &gt; to &lt;</w:t>
       </w:r>
     </w:p>
     <w:p>
@@ -556,7 +556,7 @@
           <w:rFonts w:ascii="Calibri" w:hAnsi="Calibri"/>
           <w:sz w:val="22"/>
         </w:rPr>
-        <w:t>B. Use input() instead of print()</w:t>
+        <w:t>B. Remove the condition</w:t>
       </w:r>
     </w:p>
     <w:p>
@@ -569,7 +569,7 @@
           <w:rFonts w:ascii="Calibri" w:hAnsi="Calibri"/>
           <w:sz w:val="22"/>
         </w:rPr>
-        <w:t>C. Flip &gt; to &lt;</w:t>
+        <w:t>C. Use input() instead of print()</w:t>
       </w:r>
     </w:p>
     <w:p>
@@ -582,7 +582,7 @@
           <w:rFonts w:ascii="Calibri" w:hAnsi="Calibri"/>
           <w:sz w:val="22"/>
         </w:rPr>
-        <w:t>D. Remove the condition</w:t>
+        <w:t>D. Add x -= 1</w:t>
       </w:r>
     </w:p>
     <w:p/>
@@ -608,7 +608,7 @@
           <w:rFonts w:ascii="Calibri" w:hAnsi="Calibri"/>
           <w:sz w:val="22"/>
         </w:rPr>
-        <w:t>A. 1 through 6</w:t>
+        <w:t>A. 2, 4</w:t>
       </w:r>
     </w:p>
     <w:p>
@@ -621,7 +621,7 @@
           <w:rFonts w:ascii="Calibri" w:hAnsi="Calibri"/>
           <w:sz w:val="22"/>
         </w:rPr>
-        <w:t>B. 2, 4</w:t>
+        <w:t>B. Nothing</w:t>
       </w:r>
     </w:p>
     <w:p>
@@ -634,7 +634,7 @@
           <w:rFonts w:ascii="Calibri" w:hAnsi="Calibri"/>
           <w:sz w:val="22"/>
         </w:rPr>
-        <w:t>C. Nothing</w:t>
+        <w:t>C. 1, 3, 5</w:t>
       </w:r>
     </w:p>
     <w:p>
@@ -647,7 +647,7 @@
           <w:rFonts w:ascii="Calibri" w:hAnsi="Calibri"/>
           <w:sz w:val="22"/>
         </w:rPr>
-        <w:t>D. 1, 3, 5</w:t>
+        <w:t>D. 1 through 6</w:t>
       </w:r>
     </w:p>
     <w:p/>
@@ -673,7 +673,7 @@
           <w:rFonts w:ascii="Calibri" w:hAnsi="Calibri"/>
           <w:sz w:val="22"/>
         </w:rPr>
-        <w:t>A. A while loop always runs once</w:t>
+        <w:t>A. A False condition prevents the loop from running</w:t>
       </w:r>
     </w:p>
     <w:p>
@@ -699,7 +699,7 @@
           <w:rFonts w:ascii="Calibri" w:hAnsi="Calibri"/>
           <w:sz w:val="22"/>
         </w:rPr>
-        <w:t>C. A False condition prevents the loop from running</w:t>
+        <w:t>C. A while loop must use break</w:t>
       </w:r>
     </w:p>
     <w:p>
@@ -712,7 +712,7 @@
           <w:rFonts w:ascii="Calibri" w:hAnsi="Calibri"/>
           <w:sz w:val="22"/>
         </w:rPr>
-        <w:t>D. A while loop must use break</w:t>
+        <w:t>D. A while loop always runs once</w:t>
       </w:r>
     </w:p>
     <w:p/>

</xml_diff>

<commit_message>
Fix categorization questions: use plain text instead of HTML
Canvas New Quizzes does not render HTML in categorization question
items and category labels. Changed to use text/plain mattext elements
instead of text/html.

- Added plaintext_item_text() to strip code fences but keep code readable
- Added _plain_mattext() helper for text/plain mattext elements
- Updated categorization rendering to use plain text
- Code blocks now display as readable code without HTML styling

This fixes the issue where categorization items showed literal HTML tags
instead of formatted content.
</commit_message>
<xml_diff>
--- a/Finished_Exports/Chapter_8_-_While_Loops__Lesson_2_/Chapter_8_-_While_Loops_(Lesson_2).docx
+++ b/Finished_Exports/Chapter_8_-_While_Loops__Lesson_2_/Chapter_8_-_While_Loops_(Lesson_2).docx
@@ -40,7 +40,7 @@
           <w:rFonts w:ascii="Calibri" w:hAnsi="Calibri"/>
           <w:sz w:val="22"/>
         </w:rPr>
-        <w:t>A. Printing numbers one time</w:t>
+        <w:t>A. Repeating a question until input is valid</w:t>
       </w:r>
     </w:p>
     <w:p>
@@ -53,7 +53,7 @@
           <w:rFonts w:ascii="Calibri" w:hAnsi="Calibri"/>
           <w:sz w:val="22"/>
         </w:rPr>
-        <w:t>B. Repeating a question until input is valid</w:t>
+        <w:t>B. Looping through characters in a string</w:t>
       </w:r>
     </w:p>
     <w:p>
@@ -66,7 +66,7 @@
           <w:rFonts w:ascii="Calibri" w:hAnsi="Calibri"/>
           <w:sz w:val="22"/>
         </w:rPr>
-        <w:t>C. Running a set number of times</w:t>
+        <w:t>C. Printing numbers one time</w:t>
       </w:r>
     </w:p>
     <w:p>
@@ -79,7 +79,7 @@
           <w:rFonts w:ascii="Calibri" w:hAnsi="Calibri"/>
           <w:sz w:val="22"/>
         </w:rPr>
-        <w:t>D. Looping through characters in a string</w:t>
+        <w:t>D. Running a set number of times</w:t>
       </w:r>
     </w:p>
     <w:p/>
@@ -105,7 +105,7 @@
           <w:rFonts w:ascii="Calibri" w:hAnsi="Calibri"/>
           <w:sz w:val="22"/>
         </w:rPr>
-        <w:t>A. ```python\nwhile True:\n    break```</w:t>
+        <w:t>A. ```python\nwhile x &lt; 10:\n    x += 1```</w:t>
       </w:r>
     </w:p>
     <w:p>
@@ -131,7 +131,7 @@
           <w:rFonts w:ascii="Calibri" w:hAnsi="Calibri"/>
           <w:sz w:val="22"/>
         </w:rPr>
-        <w:t>C. ```python\nwhile x &lt; 10:\n    x += 1```</w:t>
+        <w:t>C. ```python\nwhile True:\n    break```</w:t>
       </w:r>
     </w:p>
     <w:p>
@@ -196,7 +196,7 @@
           <w:rFonts w:ascii="Calibri" w:hAnsi="Calibri"/>
           <w:sz w:val="22"/>
         </w:rPr>
-        <w:t>A. The operator should be ==</w:t>
+        <w:t>A. print() must be moved</w:t>
       </w:r>
     </w:p>
     <w:p>
@@ -209,7 +209,7 @@
           <w:rFonts w:ascii="Calibri" w:hAnsi="Calibri"/>
           <w:sz w:val="22"/>
         </w:rPr>
-        <w:t>B. A break is required</w:t>
+        <w:t>B. The operator should be ==</w:t>
       </w:r>
     </w:p>
     <w:p>
@@ -222,7 +222,7 @@
           <w:rFonts w:ascii="Calibri" w:hAnsi="Calibri"/>
           <w:sz w:val="22"/>
         </w:rPr>
-        <w:t>C. print() must be moved</w:t>
+        <w:t>C. A break is required</w:t>
       </w:r>
     </w:p>
     <w:p>
@@ -326,7 +326,7 @@
           <w:rFonts w:ascii="Calibri" w:hAnsi="Calibri"/>
           <w:sz w:val="22"/>
         </w:rPr>
-        <w:t>A. It completes all its iterations each time</w:t>
+        <w:t>A. It runs only when the outer loop ends</w:t>
       </w:r>
     </w:p>
     <w:p>
@@ -339,7 +339,7 @@
           <w:rFonts w:ascii="Calibri" w:hAnsi="Calibri"/>
           <w:sz w:val="22"/>
         </w:rPr>
-        <w:t>B. It runs only when the outer loop ends</w:t>
+        <w:t>B. It completes all its iterations each time</w:t>
       </w:r>
     </w:p>
     <w:p>
@@ -352,7 +352,7 @@
           <w:rFonts w:ascii="Calibri" w:hAnsi="Calibri"/>
           <w:sz w:val="22"/>
         </w:rPr>
-        <w:t>C. It runs once per outer iteration</w:t>
+        <w:t>C. It always runs the same number of times as the outer loop</w:t>
       </w:r>
     </w:p>
     <w:p>
@@ -365,7 +365,7 @@
           <w:rFonts w:ascii="Calibri" w:hAnsi="Calibri"/>
           <w:sz w:val="22"/>
         </w:rPr>
-        <w:t>D. It always runs the same number of times as the outer loop</w:t>
+        <w:t>D. It runs once per outer iteration</w:t>
       </w:r>
     </w:p>
     <w:p/>
@@ -391,7 +391,7 @@
           <w:rFonts w:ascii="Calibri" w:hAnsi="Calibri"/>
           <w:sz w:val="22"/>
         </w:rPr>
-        <w:t>A. The operator should be &gt;</w:t>
+        <w:t>A. print() stops the loop</w:t>
       </w:r>
     </w:p>
     <w:p>
@@ -404,7 +404,7 @@
           <w:rFonts w:ascii="Calibri" w:hAnsi="Calibri"/>
           <w:sz w:val="22"/>
         </w:rPr>
-        <w:t>B. print() stops the loop</w:t>
+        <w:t>B. The operator should be &gt;</w:t>
       </w:r>
     </w:p>
     <w:p>
@@ -543,7 +543,7 @@
           <w:rFonts w:ascii="Calibri" w:hAnsi="Calibri"/>
           <w:sz w:val="22"/>
         </w:rPr>
-        <w:t>A. Flip &gt; to &lt;</w:t>
+        <w:t>A. Use input() instead of print()</w:t>
       </w:r>
     </w:p>
     <w:p>
@@ -569,7 +569,7 @@
           <w:rFonts w:ascii="Calibri" w:hAnsi="Calibri"/>
           <w:sz w:val="22"/>
         </w:rPr>
-        <w:t>C. Use input() instead of print()</w:t>
+        <w:t>C. Flip &gt; to &lt;</w:t>
       </w:r>
     </w:p>
     <w:p>
@@ -608,7 +608,7 @@
           <w:rFonts w:ascii="Calibri" w:hAnsi="Calibri"/>
           <w:sz w:val="22"/>
         </w:rPr>
-        <w:t>A. 2, 4</w:t>
+        <w:t>A. 1, 3, 5</w:t>
       </w:r>
     </w:p>
     <w:p>
@@ -621,7 +621,7 @@
           <w:rFonts w:ascii="Calibri" w:hAnsi="Calibri"/>
           <w:sz w:val="22"/>
         </w:rPr>
-        <w:t>B. Nothing</w:t>
+        <w:t>B. 1 through 6</w:t>
       </w:r>
     </w:p>
     <w:p>
@@ -634,7 +634,7 @@
           <w:rFonts w:ascii="Calibri" w:hAnsi="Calibri"/>
           <w:sz w:val="22"/>
         </w:rPr>
-        <w:t>C. 1, 3, 5</w:t>
+        <w:t>C. 2, 4</w:t>
       </w:r>
     </w:p>
     <w:p>
@@ -647,7 +647,7 @@
           <w:rFonts w:ascii="Calibri" w:hAnsi="Calibri"/>
           <w:sz w:val="22"/>
         </w:rPr>
-        <w:t>D. 1 through 6</w:t>
+        <w:t>D. Nothing</w:t>
       </w:r>
     </w:p>
     <w:p/>
@@ -673,7 +673,7 @@
           <w:rFonts w:ascii="Calibri" w:hAnsi="Calibri"/>
           <w:sz w:val="22"/>
         </w:rPr>
-        <w:t>A. A False condition prevents the loop from running</w:t>
+        <w:t>A. A while loop always runs once</w:t>
       </w:r>
     </w:p>
     <w:p>
@@ -686,7 +686,7 @@
           <w:rFonts w:ascii="Calibri" w:hAnsi="Calibri"/>
           <w:sz w:val="22"/>
         </w:rPr>
-        <w:t>B. A while loop must run twice</w:t>
+        <w:t>B. A while loop must use break</w:t>
       </w:r>
     </w:p>
     <w:p>
@@ -699,7 +699,7 @@
           <w:rFonts w:ascii="Calibri" w:hAnsi="Calibri"/>
           <w:sz w:val="22"/>
         </w:rPr>
-        <w:t>C. A while loop must use break</w:t>
+        <w:t>C. A False condition prevents the loop from running</w:t>
       </w:r>
     </w:p>
     <w:p>
@@ -712,7 +712,7 @@
           <w:rFonts w:ascii="Calibri" w:hAnsi="Calibri"/>
           <w:sz w:val="22"/>
         </w:rPr>
-        <w:t>D. A while loop always runs once</w:t>
+        <w:t>D. A while loop must run twice</w:t>
       </w:r>
     </w:p>
     <w:p/>

</xml_diff>